<commit_message>
added a simulation to the test list
</commit_message>
<xml_diff>
--- a/Sailboat/cRIO_Code/Logic/Midbrain/Real world tests to validate code.docx
+++ b/Sailboat/cRIO_Code/Logic/Midbrain/Real world tests to validate code.docx
@@ -117,8 +117,6 @@
       <w:r>
         <w:t>.</w:t>
       </w:r>
-      <w:bookmarkStart w:id="0" w:name="_GoBack"/>
-      <w:bookmarkEnd w:id="0"/>
     </w:p>
     <w:p>
       <w:r>
@@ -166,6 +164,25 @@
       <w:r>
         <w:t>It’s not clear exactly what the criteria for the test should be here. If we have compass or camera and can measure the boat’s heading we can measure error on the turn and time it takes to make the full turn, or if we’re evaluating the values by eye we can try to roughly time how long it takes to turn and evaluate how much it overshoots by eye.</w:t>
       </w:r>
+    </w:p>
+    <w:p/>
+    <w:p>
+      <w:pPr>
+        <w:pStyle w:val="Heading2"/>
+      </w:pPr>
+      <w:r>
+        <w:lastRenderedPageBreak/>
+        <w:t>Simulator Test:</w:t>
+      </w:r>
+    </w:p>
+    <w:p>
+      <w:r>
+        <w:t>In order to test tacking algorithm, options within simulation: n-parameter sweep, n-parameter perturbation+hill climbing, or genetic algorithm.  Parameters to refine: sail set values, which angles define certain behaviors.  Want to measure exit velocity, time spent in tack normalized by entrance velocity</w:t>
+      </w:r>
+    </w:p>
+    <w:p>
+      <w:bookmarkStart w:id="0" w:name="_GoBack"/>
+      <w:bookmarkEnd w:id="0"/>
     </w:p>
     <w:sectPr>
       <w:pgSz w:w="12240" w:h="15840"/>
@@ -638,6 +655,31 @@
       <w:szCs w:val="28"/>
     </w:rPr>
   </w:style>
+  <w:style w:type="paragraph" w:styleId="Heading2">
+    <w:name w:val="heading 2"/>
+    <w:basedOn w:val="Normal"/>
+    <w:next w:val="Normal"/>
+    <w:link w:val="Heading2Char"/>
+    <w:uiPriority w:val="9"/>
+    <w:semiHidden/>
+    <w:unhideWhenUsed/>
+    <w:qFormat/>
+    <w:rsid w:val="000226F4"/>
+    <w:pPr>
+      <w:keepNext/>
+      <w:keepLines/>
+      <w:spacing w:before="200" w:after="0"/>
+      <w:outlineLvl w:val="1"/>
+    </w:pPr>
+    <w:rPr>
+      <w:rFonts w:asciiTheme="majorHAnsi" w:eastAsiaTheme="majorEastAsia" w:hAnsiTheme="majorHAnsi" w:cstheme="majorBidi"/>
+      <w:b/>
+      <w:bCs/>
+      <w:color w:val="4F81BD" w:themeColor="accent1"/>
+      <w:sz w:val="26"/>
+      <w:szCs w:val="26"/>
+    </w:rPr>
+  </w:style>
   <w:style w:type="character" w:default="1" w:styleId="DefaultParagraphFont">
     <w:name w:val="Default Paragraph Font"/>
     <w:uiPriority w:val="1"/>
@@ -690,6 +732,22 @@
       <w:ind w:left="720"/>
       <w:contextualSpacing/>
     </w:pPr>
+  </w:style>
+  <w:style w:type="character" w:customStyle="1" w:styleId="Heading2Char">
+    <w:name w:val="Heading 2 Char"/>
+    <w:basedOn w:val="DefaultParagraphFont"/>
+    <w:link w:val="Heading2"/>
+    <w:uiPriority w:val="9"/>
+    <w:semiHidden/>
+    <w:rsid w:val="000226F4"/>
+    <w:rPr>
+      <w:rFonts w:asciiTheme="majorHAnsi" w:eastAsiaTheme="majorEastAsia" w:hAnsiTheme="majorHAnsi" w:cstheme="majorBidi"/>
+      <w:b/>
+      <w:bCs/>
+      <w:color w:val="4F81BD" w:themeColor="accent1"/>
+      <w:sz w:val="26"/>
+      <w:szCs w:val="26"/>
+    </w:rPr>
   </w:style>
 </w:styles>
 </file>
@@ -877,6 +935,31 @@
       <w:szCs w:val="28"/>
     </w:rPr>
   </w:style>
+  <w:style w:type="paragraph" w:styleId="Heading2">
+    <w:name w:val="heading 2"/>
+    <w:basedOn w:val="Normal"/>
+    <w:next w:val="Normal"/>
+    <w:link w:val="Heading2Char"/>
+    <w:uiPriority w:val="9"/>
+    <w:semiHidden/>
+    <w:unhideWhenUsed/>
+    <w:qFormat/>
+    <w:rsid w:val="000226F4"/>
+    <w:pPr>
+      <w:keepNext/>
+      <w:keepLines/>
+      <w:spacing w:before="200" w:after="0"/>
+      <w:outlineLvl w:val="1"/>
+    </w:pPr>
+    <w:rPr>
+      <w:rFonts w:asciiTheme="majorHAnsi" w:eastAsiaTheme="majorEastAsia" w:hAnsiTheme="majorHAnsi" w:cstheme="majorBidi"/>
+      <w:b/>
+      <w:bCs/>
+      <w:color w:val="4F81BD" w:themeColor="accent1"/>
+      <w:sz w:val="26"/>
+      <w:szCs w:val="26"/>
+    </w:rPr>
+  </w:style>
   <w:style w:type="character" w:default="1" w:styleId="DefaultParagraphFont">
     <w:name w:val="Default Paragraph Font"/>
     <w:uiPriority w:val="1"/>
@@ -929,6 +1012,22 @@
       <w:ind w:left="720"/>
       <w:contextualSpacing/>
     </w:pPr>
+  </w:style>
+  <w:style w:type="character" w:customStyle="1" w:styleId="Heading2Char">
+    <w:name w:val="Heading 2 Char"/>
+    <w:basedOn w:val="DefaultParagraphFont"/>
+    <w:link w:val="Heading2"/>
+    <w:uiPriority w:val="9"/>
+    <w:semiHidden/>
+    <w:rsid w:val="000226F4"/>
+    <w:rPr>
+      <w:rFonts w:asciiTheme="majorHAnsi" w:eastAsiaTheme="majorEastAsia" w:hAnsiTheme="majorHAnsi" w:cstheme="majorBidi"/>
+      <w:b/>
+      <w:bCs/>
+      <w:color w:val="4F81BD" w:themeColor="accent1"/>
+      <w:sz w:val="26"/>
+      <w:szCs w:val="26"/>
+    </w:rPr>
   </w:style>
 </w:styles>
 </file>

</xml_diff>

<commit_message>
new test plan for HowToChangeRegime.vi (ish) to see how important favoring jibe is
</commit_message>
<xml_diff>
--- a/Sailboat/cRIO_Code/Logic/Midbrain/Real world tests to validate code.docx
+++ b/Sailboat/cRIO_Code/Logic/Midbrain/Real world tests to validate code.docx
@@ -10,6 +10,8 @@
           <w:szCs w:val="28"/>
         </w:rPr>
       </w:pPr>
+      <w:bookmarkStart w:id="0" w:name="_GoBack"/>
+      <w:bookmarkEnd w:id="0"/>
       <w:r>
         <w:rPr>
           <w:sz w:val="28"/>
@@ -20,22 +22,21 @@
     </w:p>
     <w:p>
       <w:pPr>
-        <w:spacing w:after="0"/>
-        <w:rPr>
-          <w:sz w:val="28"/>
-          <w:szCs w:val="28"/>
-        </w:rPr>
-      </w:pPr>
-    </w:p>
-    <w:p>
-      <w:pPr>
         <w:pStyle w:val="Heading1"/>
       </w:pPr>
       <w:r>
         <w:t>Test</w:t>
       </w:r>
       <w:r>
-        <w:t xml:space="preserve"> WindToSailLookup to find the best relationship between relative wind and sail angle</w:t>
+        <w:t xml:space="preserve"> </w:t>
+      </w:r>
+      <w:proofErr w:type="spellStart"/>
+      <w:r>
+        <w:t>WindToSailLookup</w:t>
+      </w:r>
+      <w:proofErr w:type="spellEnd"/>
+      <w:r>
+        <w:t xml:space="preserve"> to find the best relationship between relative wind and sail angle</w:t>
       </w:r>
     </w:p>
     <w:p>
@@ -128,7 +129,15 @@
         <w:pStyle w:val="Heading1"/>
       </w:pPr>
       <w:r>
-        <w:t>Test ControlHeadingWithRudder to find how the PID values should change with boat speed</w:t>
+        <w:t xml:space="preserve">Test </w:t>
+      </w:r>
+      <w:proofErr w:type="spellStart"/>
+      <w:r>
+        <w:t>ControlHeadingWithRudder</w:t>
+      </w:r>
+      <w:proofErr w:type="spellEnd"/>
+      <w:r>
+        <w:t xml:space="preserve"> to find how the PID values should change with boat speed</w:t>
       </w:r>
     </w:p>
     <w:p>
@@ -157,7 +166,15 @@
         </w:numPr>
       </w:pPr>
       <w:r>
-        <w:t>We may be using an Auto-tuned PID controller. In this case, test the rudder with and without autotuning to get a feel for what this does.</w:t>
+        <w:t xml:space="preserve">We may be using an Auto-tuned PID controller. In this case, test the rudder with and without </w:t>
+      </w:r>
+      <w:proofErr w:type="spellStart"/>
+      <w:r>
+        <w:t>autotuning</w:t>
+      </w:r>
+      <w:proofErr w:type="spellEnd"/>
+      <w:r>
+        <w:t xml:space="preserve"> to get a feel for what this does.</w:t>
       </w:r>
     </w:p>
     <w:p>
@@ -165,25 +182,86 @@
         <w:t>It’s not clear exactly what the criteria for the test should be here. If we have compass or camera and can measure the boat’s heading we can measure error on the turn and time it takes to make the full turn, or if we’re evaluating the values by eye we can try to roughly time how long it takes to turn and evaluate how much it overshoots by eye.</w:t>
       </w:r>
     </w:p>
+    <w:p>
+      <w:pPr>
+        <w:pStyle w:val="Heading1"/>
+      </w:pPr>
+      <w:r>
+        <w:t xml:space="preserve">Test </w:t>
+      </w:r>
+      <w:r>
+        <w:t xml:space="preserve">HowToChangeRegime.vi </w:t>
+      </w:r>
+    </w:p>
+    <w:p>
+      <w:r>
+        <w:t>How should it choose which direction to turn to get to desired regime? Currently it favors port tack on only when either direction is equidistant. Should port be favored even in some uneven situations?</w:t>
+      </w:r>
+    </w:p>
+    <w:p>
+      <w:pPr>
+        <w:pStyle w:val="ListParagraph"/>
+        <w:numPr>
+          <w:ilvl w:val="0"/>
+          <w:numId w:val="4"/>
+        </w:numPr>
+      </w:pPr>
+      <w:r>
+        <w:lastRenderedPageBreak/>
+        <w:t>Tell the boat to transition between specific regimes that are even apart, and increase the distance with port favored</w:t>
+      </w:r>
+    </w:p>
+    <w:p>
+      <w:pPr>
+        <w:pStyle w:val="ListParagraph"/>
+        <w:numPr>
+          <w:ilvl w:val="0"/>
+          <w:numId w:val="4"/>
+        </w:numPr>
+      </w:pPr>
+      <w:r>
+        <w:t>Time each run many times and see if the transition is faster even when going through more regimes</w:t>
+      </w:r>
+    </w:p>
+    <w:p>
+      <w:pPr>
+        <w:pStyle w:val="ListParagraph"/>
+        <w:numPr>
+          <w:ilvl w:val="0"/>
+          <w:numId w:val="4"/>
+        </w:numPr>
+      </w:pPr>
+      <w:r>
+        <w:t>Look at behavior and see if it wavers more with certain amount of port favoring</w:t>
+      </w:r>
+    </w:p>
+    <w:p>
+      <w:r>
+        <w:t>Time seems to be the best way to determine which is better by repeating the same regime transition. Start with Port favored only when even distance for going each direction and see if performance time in increased when making the Port favored even when going across tack is faster. We may have Amanda look at it and qualitatively give her expert opinion.</w:t>
+      </w:r>
+    </w:p>
+    <w:p>
+      <w:pPr>
+        <w:pStyle w:val="Heading2"/>
+      </w:pPr>
+      <w:r>
+        <w:t>Simulator Test:</w:t>
+      </w:r>
+    </w:p>
+    <w:p>
+      <w:r>
+        <w:t xml:space="preserve">In order to test tacking algorithm, options within simulation: n-parameter sweep, n-parameter </w:t>
+      </w:r>
+      <w:proofErr w:type="spellStart"/>
+      <w:r>
+        <w:t>perturbation+hill</w:t>
+      </w:r>
+      <w:proofErr w:type="spellEnd"/>
+      <w:r>
+        <w:t xml:space="preserve"> climbing, or genetic algorithm.  Parameters to refine: sail set values, which angles define certain behaviors.  Want to measure exit velocity, time spent in tack normalized by entrance velocity</w:t>
+      </w:r>
+    </w:p>
     <w:p/>
-    <w:p>
-      <w:pPr>
-        <w:pStyle w:val="Heading2"/>
-      </w:pPr>
-      <w:r>
-        <w:lastRenderedPageBreak/>
-        <w:t>Simulator Test:</w:t>
-      </w:r>
-    </w:p>
-    <w:p>
-      <w:r>
-        <w:t>In order to test tacking algorithm, options within simulation: n-parameter sweep, n-parameter perturbation+hill climbing, or genetic algorithm.  Parameters to refine: sail set values, which angles define certain behaviors.  Want to measure exit velocity, time spent in tack normalized by entrance velocity</w:t>
-      </w:r>
-    </w:p>
-    <w:p>
-      <w:bookmarkStart w:id="0" w:name="_GoBack"/>
-      <w:bookmarkEnd w:id="0"/>
-    </w:p>
     <w:sectPr>
       <w:pgSz w:w="12240" w:h="15840"/>
       <w:pgMar w:top="1440" w:right="1440" w:bottom="1440" w:left="1440" w:header="720" w:footer="720" w:gutter="0"/>
@@ -283,6 +361,92 @@
     </w:lvl>
   </w:abstractNum>
   <w:abstractNum w:abstractNumId="1">
+    <w:nsid w:val="283B1669"/>
+    <w:multiLevelType w:val="hybridMultilevel"/>
+    <w:tmpl w:val="4D74D0AE"/>
+    <w:lvl w:ilvl="0" w:tplc="04090011">
+      <w:start w:val="1"/>
+      <w:numFmt w:val="decimal"/>
+      <w:lvlText w:val="%1)"/>
+      <w:lvlJc w:val="left"/>
+      <w:pPr>
+        <w:ind w:left="720" w:hanging="360"/>
+      </w:pPr>
+    </w:lvl>
+    <w:lvl w:ilvl="1" w:tplc="04090019" w:tentative="1">
+      <w:start w:val="1"/>
+      <w:numFmt w:val="lowerLetter"/>
+      <w:lvlText w:val="%2."/>
+      <w:lvlJc w:val="left"/>
+      <w:pPr>
+        <w:ind w:left="1440" w:hanging="360"/>
+      </w:pPr>
+    </w:lvl>
+    <w:lvl w:ilvl="2" w:tplc="0409001B" w:tentative="1">
+      <w:start w:val="1"/>
+      <w:numFmt w:val="lowerRoman"/>
+      <w:lvlText w:val="%3."/>
+      <w:lvlJc w:val="right"/>
+      <w:pPr>
+        <w:ind w:left="2160" w:hanging="180"/>
+      </w:pPr>
+    </w:lvl>
+    <w:lvl w:ilvl="3" w:tplc="0409000F" w:tentative="1">
+      <w:start w:val="1"/>
+      <w:numFmt w:val="decimal"/>
+      <w:lvlText w:val="%4."/>
+      <w:lvlJc w:val="left"/>
+      <w:pPr>
+        <w:ind w:left="2880" w:hanging="360"/>
+      </w:pPr>
+    </w:lvl>
+    <w:lvl w:ilvl="4" w:tplc="04090019" w:tentative="1">
+      <w:start w:val="1"/>
+      <w:numFmt w:val="lowerLetter"/>
+      <w:lvlText w:val="%5."/>
+      <w:lvlJc w:val="left"/>
+      <w:pPr>
+        <w:ind w:left="3600" w:hanging="360"/>
+      </w:pPr>
+    </w:lvl>
+    <w:lvl w:ilvl="5" w:tplc="0409001B" w:tentative="1">
+      <w:start w:val="1"/>
+      <w:numFmt w:val="lowerRoman"/>
+      <w:lvlText w:val="%6."/>
+      <w:lvlJc w:val="right"/>
+      <w:pPr>
+        <w:ind w:left="4320" w:hanging="180"/>
+      </w:pPr>
+    </w:lvl>
+    <w:lvl w:ilvl="6" w:tplc="0409000F" w:tentative="1">
+      <w:start w:val="1"/>
+      <w:numFmt w:val="decimal"/>
+      <w:lvlText w:val="%7."/>
+      <w:lvlJc w:val="left"/>
+      <w:pPr>
+        <w:ind w:left="5040" w:hanging="360"/>
+      </w:pPr>
+    </w:lvl>
+    <w:lvl w:ilvl="7" w:tplc="04090019" w:tentative="1">
+      <w:start w:val="1"/>
+      <w:numFmt w:val="lowerLetter"/>
+      <w:lvlText w:val="%8."/>
+      <w:lvlJc w:val="left"/>
+      <w:pPr>
+        <w:ind w:left="5760" w:hanging="360"/>
+      </w:pPr>
+    </w:lvl>
+    <w:lvl w:ilvl="8" w:tplc="0409001B" w:tentative="1">
+      <w:start w:val="1"/>
+      <w:numFmt w:val="lowerRoman"/>
+      <w:lvlText w:val="%9."/>
+      <w:lvlJc w:val="right"/>
+      <w:pPr>
+        <w:ind w:left="6480" w:hanging="180"/>
+      </w:pPr>
+    </w:lvl>
+  </w:abstractNum>
+  <w:abstractNum w:abstractNumId="2">
     <w:nsid w:val="38723633"/>
     <w:multiLevelType w:val="hybridMultilevel"/>
     <w:tmpl w:val="7E66A3B4"/>
@@ -371,7 +535,7 @@
       </w:pPr>
     </w:lvl>
   </w:abstractNum>
-  <w:abstractNum w:abstractNumId="2">
+  <w:abstractNum w:abstractNumId="3">
     <w:nsid w:val="6B4F02F1"/>
     <w:multiLevelType w:val="hybridMultilevel"/>
     <w:tmpl w:val="7E66A3B4"/>
@@ -461,12 +625,15 @@
     </w:lvl>
   </w:abstractNum>
   <w:num w:numId="1">
-    <w:abstractNumId w:val="2"/>
+    <w:abstractNumId w:val="3"/>
   </w:num>
   <w:num w:numId="2">
     <w:abstractNumId w:val="0"/>
   </w:num>
   <w:num w:numId="3">
+    <w:abstractNumId w:val="2"/>
+  </w:num>
+  <w:num w:numId="4">
     <w:abstractNumId w:val="1"/>
   </w:num>
 </w:numbering>

</xml_diff>

<commit_message>
Fixed basic Victoria typos
</commit_message>
<xml_diff>
--- a/Sailboat/cRIO_Code/Logic/Midbrain/Real world tests to validate code.docx
+++ b/Sailboat/cRIO_Code/Logic/Midbrain/Real world tests to validate code.docx
@@ -10,8 +10,6 @@
           <w:szCs w:val="28"/>
         </w:rPr>
       </w:pPr>
-      <w:bookmarkStart w:id="0" w:name="_GoBack"/>
-      <w:bookmarkEnd w:id="0"/>
       <w:r>
         <w:rPr>
           <w:sz w:val="28"/>
@@ -187,15 +185,34 @@
         <w:pStyle w:val="Heading1"/>
       </w:pPr>
       <w:r>
-        <w:t xml:space="preserve">Test </w:t>
-      </w:r>
-      <w:r>
-        <w:t xml:space="preserve">HowToChangeRegime.vi </w:t>
-      </w:r>
-    </w:p>
-    <w:p>
-      <w:r>
-        <w:t>How should it choose which direction to turn to get to desired regime? Currently it favors port tack on only when either direction is equidistant. Should port be favored even in some uneven situations?</w:t>
+        <w:lastRenderedPageBreak/>
+        <w:t xml:space="preserve">Test HowToChangeRegime.vi </w:t>
+      </w:r>
+    </w:p>
+    <w:p>
+      <w:r>
+        <w:t xml:space="preserve">How should it choose which direction to turn to get to desired regime? Currently it favors </w:t>
+      </w:r>
+      <w:r>
+        <w:t>turning towards the jibe</w:t>
+      </w:r>
+      <w:r>
+        <w:t xml:space="preserve"> when either direction is equidistant. Should </w:t>
+      </w:r>
+      <w:r>
+        <w:t xml:space="preserve">a jibe </w:t>
+      </w:r>
+      <w:r>
+        <w:t xml:space="preserve">be favored even </w:t>
+      </w:r>
+      <w:r>
+        <w:t>it might be a shorter angle change to turn towards the tack</w:t>
+      </w:r>
+      <w:r>
+        <w:t>?</w:t>
+      </w:r>
+      <w:r>
+        <w:t xml:space="preserve"> Talk to Eric.</w:t>
       </w:r>
     </w:p>
     <w:p>
@@ -207,8 +224,22 @@
         </w:numPr>
       </w:pPr>
       <w:r>
-        <w:lastRenderedPageBreak/>
-        <w:t>Tell the boat to transition between specific regimes that are even apart, and increase the distance with port favored</w:t>
+        <w:t>Tell the boat to transition between specific regimes that are even</w:t>
+      </w:r>
+      <w:r>
+        <w:t>ly</w:t>
+      </w:r>
+      <w:r>
+        <w:t xml:space="preserve"> apart, and increase the distance with </w:t>
+      </w:r>
+      <w:r>
+        <w:t>turning towards the jibe</w:t>
+      </w:r>
+      <w:r>
+        <w:t xml:space="preserve"> favored</w:t>
+      </w:r>
+      <w:r>
+        <w:t>.</w:t>
       </w:r>
     </w:p>
     <w:p>
@@ -222,6 +253,9 @@
       <w:r>
         <w:t>Time each run many times and see if the transition is faster even when going through more regimes</w:t>
       </w:r>
+      <w:r>
+        <w:t>.</w:t>
+      </w:r>
     </w:p>
     <w:p>
       <w:pPr>
@@ -232,12 +266,30 @@
         </w:numPr>
       </w:pPr>
       <w:r>
-        <w:t>Look at behavior and see if it wavers more with certain amount of port favoring</w:t>
-      </w:r>
-    </w:p>
-    <w:p>
-      <w:r>
-        <w:t>Time seems to be the best way to determine which is better by repeating the same regime transition. Start with Port favored only when even distance for going each direction and see if performance time in increased when making the Port favored even when going across tack is faster. We may have Amanda look at it and qualitatively give her expert opinion.</w:t>
+        <w:t xml:space="preserve">Look at behavior and see if it wavers more with certain amount of </w:t>
+      </w:r>
+      <w:r>
+        <w:t>jibe</w:t>
+      </w:r>
+      <w:r>
+        <w:t xml:space="preserve"> favoring</w:t>
+      </w:r>
+    </w:p>
+    <w:p>
+      <w:r>
+        <w:t xml:space="preserve">Time seems to be the best way to determine which is better by repeating the same regime transition. Start with </w:t>
+      </w:r>
+      <w:r>
+        <w:t xml:space="preserve">turning towards the jibe </w:t>
+      </w:r>
+      <w:r>
+        <w:t xml:space="preserve">favored only when even distance for going each direction and see if performance time in increased when making the </w:t>
+      </w:r>
+      <w:r>
+        <w:t>jibe</w:t>
+      </w:r>
+      <w:r>
+        <w:t xml:space="preserve"> favored even when going across tack is faster. We may have Amanda look at it and qualitatively give her expert opinion.</w:t>
       </w:r>
     </w:p>
     <w:p>
@@ -247,6 +299,8 @@
       <w:r>
         <w:t>Simulator Test:</w:t>
       </w:r>
+      <w:bookmarkStart w:id="0" w:name="_GoBack"/>
+      <w:bookmarkEnd w:id="0"/>
     </w:p>
     <w:p>
       <w:r>

</xml_diff>